<commit_message>
les 2 en 3
</commit_message>
<xml_diff>
--- a/portfolio.docx
+++ b/portfolio.docx
@@ -5,91 +5,14 @@
     <w:p>
       <w:pPr>
         <w:pStyle w:val="Titel"/>
-        <w:rPr>
-          <w:lang w:val="en-US"/>
-        </w:rPr>
       </w:pPr>
-      <w:r>
-        <w:rPr>
-          <w:lang w:val="en-US"/>
-        </w:rPr>
-        <w:t>Raspberry pi portfolio</w:t>
-      </w:r>
-    </w:p>
-    <w:p>
-      <w:pPr>
-        <w:rPr>
-          <w:lang w:val="en-US"/>
-        </w:rPr>
-      </w:pPr>
-    </w:p>
-    <w:p>
-      <w:pPr>
-        <w:pStyle w:val="Kop1"/>
-        <w:rPr>
-          <w:lang w:val="en-US"/>
-        </w:rPr>
-      </w:pPr>
-      <w:r>
-        <w:rPr>
-          <w:lang w:val="en-US"/>
-        </w:rPr>
-        <w:t>Opdracht 2:</w:t>
-      </w:r>
-    </w:p>
-    <w:p>
-      <w:pPr>
-        <w:rPr>
-          <w:lang w:val="en-US"/>
-        </w:rPr>
-      </w:pPr>
-      <w:r>
-        <w:rPr>
-          <w:lang w:val="en-US"/>
-        </w:rPr>
-        <w:t>Benodigdheden:</w:t>
-      </w:r>
-    </w:p>
-    <w:p>
-      <w:pPr>
-        <w:rPr>
-          <w:lang w:val="en-US"/>
-        </w:rPr>
-      </w:pPr>
-      <w:r>
-        <w:rPr>
-          <w:lang w:val="en-US"/>
-        </w:rPr>
-        <w:t>1 led</w:t>
-      </w:r>
-    </w:p>
-    <w:p>
-      <w:pPr>
-        <w:rPr>
-          <w:lang w:val="en-US"/>
-        </w:rPr>
-      </w:pPr>
-      <w:r>
-        <w:rPr>
-          <w:lang w:val="en-US"/>
-        </w:rPr>
-        <w:t>1 weerstand 220 ohm</w:t>
-      </w:r>
-    </w:p>
-    <w:p>
-      <w:r>
-        <w:t>Opdra</w:t>
-      </w:r>
-      <w:r>
-        <w:t>cht:</w:t>
-      </w:r>
-    </w:p>
-    <w:p>
-      <w:r>
-        <w:t xml:space="preserve">Laad </w:t>
-      </w:r>
-      <w:r>
-        <w:t>een led knipperen</w:t>
+      <w:proofErr w:type="spellStart"/>
+      <w:r>
+        <w:t>Raspberry</w:t>
+      </w:r>
+      <w:proofErr w:type="spellEnd"/>
+      <w:r>
+        <w:t xml:space="preserve"> pi portfolio</w:t>
       </w:r>
     </w:p>
     <w:p/>
@@ -98,7 +21,7 @@
         <w:pStyle w:val="Kop1"/>
       </w:pPr>
       <w:r>
-        <w:t>Opdracht 3:</w:t>
+        <w:t>Opdracht 2:</w:t>
       </w:r>
     </w:p>
     <w:p>
@@ -108,25 +31,28 @@
     </w:p>
     <w:p>
       <w:r>
-        <w:t>2 leds</w:t>
-      </w:r>
-    </w:p>
-    <w:p>
-      <w:r>
-        <w:t>2 weerstanden 220 ohm</w:t>
-      </w:r>
-    </w:p>
-    <w:p>
-      <w:r>
-        <w:t>Opdracht:</w:t>
-      </w:r>
-    </w:p>
-    <w:p>
-      <w:r>
-        <w:t>Laad twee leds knipperen met verschillende tijden</w:t>
-      </w:r>
-      <w:r>
-        <w:t xml:space="preserve"> per led voor aan en uit.</w:t>
+        <w:t>1 led</w:t>
+      </w:r>
+    </w:p>
+    <w:p>
+      <w:r>
+        <w:t>1 weerstand 220 ohm</w:t>
+      </w:r>
+    </w:p>
+    <w:p>
+      <w:r>
+        <w:t>Opdra</w:t>
+      </w:r>
+      <w:r>
+        <w:t>cht:</w:t>
+      </w:r>
+    </w:p>
+    <w:p>
+      <w:r>
+        <w:t xml:space="preserve">Laad </w:t>
+      </w:r>
+      <w:r>
+        <w:t>een led knipperen</w:t>
       </w:r>
     </w:p>
     <w:p/>
@@ -135,7 +61,7 @@
         <w:pStyle w:val="Kop1"/>
       </w:pPr>
       <w:r>
-        <w:t>Opdracht 4:</w:t>
+        <w:t>Opdracht 3:</w:t>
       </w:r>
     </w:p>
     <w:p>
@@ -145,22 +71,17 @@
     </w:p>
     <w:p>
       <w:r>
-        <w:t>2 leds</w:t>
-      </w:r>
-    </w:p>
-    <w:p>
-      <w:r>
-        <w:t>1 knop</w:t>
-      </w:r>
-    </w:p>
-    <w:p>
-      <w:r>
-        <w:t>2 weerstanden van 220 ohm voor leds</w:t>
-      </w:r>
-    </w:p>
-    <w:p>
-      <w:r>
-        <w:t>1 weerstand van 10 kilo ohm voor knop</w:t>
+        <w:t xml:space="preserve">2 </w:t>
+      </w:r>
+      <w:proofErr w:type="spellStart"/>
+      <w:r>
+        <w:t>leds</w:t>
+      </w:r>
+      <w:proofErr w:type="spellEnd"/>
+    </w:p>
+    <w:p>
+      <w:r>
+        <w:t>2 weerstanden 220 ohm</w:t>
       </w:r>
     </w:p>
     <w:p>
@@ -170,10 +91,18 @@
     </w:p>
     <w:p>
       <w:r>
-        <w:t>Als je op de knop drukt gaat de eerste led knipperen met 1.3 sec aan, 0.7 sec uit</w:t>
-      </w:r>
-      <w:r>
-        <w:t>. Wanneer je de knop los laat, gaat alleen de tweede led aan.</w:t>
+        <w:t xml:space="preserve">Laad twee </w:t>
+      </w:r>
+      <w:proofErr w:type="spellStart"/>
+      <w:r>
+        <w:t>leds</w:t>
+      </w:r>
+      <w:proofErr w:type="spellEnd"/>
+      <w:r>
+        <w:t xml:space="preserve"> knipperen met verschillende tijden</w:t>
+      </w:r>
+      <w:r>
+        <w:t xml:space="preserve"> per led voor aan en uit.</w:t>
       </w:r>
     </w:p>
     <w:p/>
@@ -182,6 +111,63 @@
         <w:pStyle w:val="Kop1"/>
       </w:pPr>
       <w:r>
+        <w:t>Opdracht 4:</w:t>
+      </w:r>
+    </w:p>
+    <w:p>
+      <w:r>
+        <w:t>Benodigdheden:</w:t>
+      </w:r>
+    </w:p>
+    <w:p>
+      <w:r>
+        <w:t xml:space="preserve">2 </w:t>
+      </w:r>
+      <w:proofErr w:type="spellStart"/>
+      <w:r>
+        <w:t>leds</w:t>
+      </w:r>
+      <w:proofErr w:type="spellEnd"/>
+    </w:p>
+    <w:p>
+      <w:r>
+        <w:t>1 knop</w:t>
+      </w:r>
+    </w:p>
+    <w:p>
+      <w:r>
+        <w:t xml:space="preserve">2 weerstanden van 220 ohm voor </w:t>
+      </w:r>
+      <w:proofErr w:type="spellStart"/>
+      <w:r>
+        <w:t>leds</w:t>
+      </w:r>
+      <w:proofErr w:type="spellEnd"/>
+    </w:p>
+    <w:p>
+      <w:r>
+        <w:t>1 weerstand van 10 kilo ohm voor knop</w:t>
+      </w:r>
+    </w:p>
+    <w:p>
+      <w:r>
+        <w:t>Opdracht:</w:t>
+      </w:r>
+    </w:p>
+    <w:p>
+      <w:r>
+        <w:t>Als je op de knop drukt gaat de eerste led knipperen met 1.3 sec aan, 0.7 sec uit</w:t>
+      </w:r>
+      <w:r>
+        <w:t>. Wanneer je de knop los laat, gaat alleen de tweede led aan.</w:t>
+      </w:r>
+    </w:p>
+    <w:p/>
+    <w:p>
+      <w:pPr>
+        <w:pStyle w:val="Kop1"/>
+      </w:pPr>
+      <w:r>
         <w:t>Opdracht 5:</w:t>
       </w:r>
     </w:p>
@@ -192,15 +178,42 @@
     </w:p>
     <w:p>
       <w:r>
-        <w:t>2 leds</w:t>
-      </w:r>
+        <w:t xml:space="preserve">2 </w:t>
+      </w:r>
+      <w:proofErr w:type="spellStart"/>
+      <w:r>
+        <w:t>leds</w:t>
+      </w:r>
+      <w:proofErr w:type="spellEnd"/>
+    </w:p>
+    <w:p>
+      <w:r>
+        <w:t>2 knoppen</w:t>
+      </w:r>
+    </w:p>
+    <w:p>
+      <w:r>
+        <w:lastRenderedPageBreak/>
+        <w:t xml:space="preserve">2 weerstanden van 220 ohm voor </w:t>
+      </w:r>
+      <w:proofErr w:type="spellStart"/>
+      <w:r>
+        <w:t>leds</w:t>
+      </w:r>
+      <w:proofErr w:type="spellEnd"/>
     </w:p>
     <w:p>
       <w:r>
         <w:t>2</w:t>
       </w:r>
       <w:r>
-        <w:t xml:space="preserve"> knop</w:t>
+        <w:t xml:space="preserve"> weerstand van 10 kilo ohm voor </w:t>
+      </w:r>
+      <w:r>
+        <w:t xml:space="preserve">de </w:t>
+      </w:r>
+      <w:r>
+        <w:t>knop</w:t>
       </w:r>
       <w:r>
         <w:t>pen</w:t>
@@ -208,25 +221,366 @@
     </w:p>
     <w:p>
       <w:r>
+        <w:t>Opdracht:</w:t>
+      </w:r>
+    </w:p>
+    <w:p>
+      <w:r>
+        <w:t xml:space="preserve">A en b: </w:t>
+      </w:r>
+      <w:r>
+        <w:t>Als je op de eerste knop drukt gaat de eerste led om de sec knipperen, als je op de tweede knop drukt gaat de tweede led</w:t>
+      </w:r>
+      <w:r>
+        <w:t xml:space="preserve"> knipperen met 0.7 sec.</w:t>
+      </w:r>
+    </w:p>
+    <w:p>
+      <w:r>
+        <w:t xml:space="preserve">C: </w:t>
+      </w:r>
+      <w:r>
+        <w:t>als je de eerste knop indrukt</w:t>
+      </w:r>
+      <w:r>
+        <w:t xml:space="preserve"> knippert de eerste led om de sec, zo niet, knippert de eerste led</w:t>
+      </w:r>
+      <w:r>
+        <w:t xml:space="preserve"> 1.3 sec aan, 0.7 uit, de tweede led is altijd het tegenovergestelde van de eerste led.</w:t>
+      </w:r>
+    </w:p>
+    <w:p/>
+    <w:p>
+      <w:pPr>
+        <w:pStyle w:val="Kop1"/>
+      </w:pPr>
+      <w:r>
+        <w:t>Opdracht 6:</w:t>
+      </w:r>
+    </w:p>
+    <w:p>
+      <w:r>
+        <w:t>Benodigdheden:</w:t>
+      </w:r>
+    </w:p>
+    <w:p>
+      <w:r>
+        <w:t>2 knoppen</w:t>
+      </w:r>
+    </w:p>
+    <w:p>
+      <w:r>
+        <w:t>2 weerstanden van 10 kilo ohm</w:t>
+      </w:r>
+    </w:p>
+    <w:p>
+      <w:r>
+        <w:t xml:space="preserve">1 </w:t>
+      </w:r>
+      <w:proofErr w:type="spellStart"/>
+      <w:r>
+        <w:t>servo</w:t>
+      </w:r>
+      <w:proofErr w:type="spellEnd"/>
+      <w:r>
+        <w:t xml:space="preserve"> motor</w:t>
+      </w:r>
+    </w:p>
+    <w:p>
+      <w:r>
+        <w:t>Opdracht:</w:t>
+      </w:r>
+    </w:p>
+    <w:p>
+      <w:r>
+        <w:t>D</w:t>
+      </w:r>
+      <w:r>
+        <w:t>ruk op knop</w:t>
+      </w:r>
+      <w:r>
+        <w:t xml:space="preserve"> 1</w:t>
+      </w:r>
+      <w:r>
+        <w:t xml:space="preserve"> om </w:t>
+      </w:r>
+      <w:proofErr w:type="spellStart"/>
+      <w:r>
+        <w:t>servo</w:t>
+      </w:r>
+      <w:proofErr w:type="spellEnd"/>
+      <w:r>
+        <w:t xml:space="preserve"> </w:t>
+      </w:r>
+      <w:r>
+        <w:t xml:space="preserve">in 1 sec </w:t>
+      </w:r>
+      <w:r>
+        <w:t>te laten draaien naar 120 graden</w:t>
+      </w:r>
+      <w:r>
+        <w:t xml:space="preserve">, druk op </w:t>
+      </w:r>
+      <w:r>
+        <w:t xml:space="preserve">knop 2 om de </w:t>
+      </w:r>
+      <w:proofErr w:type="spellStart"/>
+      <w:r>
+        <w:t>servo</w:t>
+      </w:r>
+      <w:proofErr w:type="spellEnd"/>
+      <w:r>
+        <w:t xml:space="preserve"> in een halve sec </w:t>
+      </w:r>
+      <w:r>
+        <w:t>te draaien naar 120 graden</w:t>
+      </w:r>
+    </w:p>
+    <w:p/>
+    <w:p>
+      <w:pPr>
+        <w:pStyle w:val="Kop1"/>
+      </w:pPr>
+      <w:r>
+        <w:t>Opdracht 7:</w:t>
+      </w:r>
+    </w:p>
+    <w:p>
+      <w:r>
+        <w:t>Benodigdheden:</w:t>
+      </w:r>
+    </w:p>
+    <w:p>
+      <w:r>
+        <w:t>2 knoppen</w:t>
+      </w:r>
+    </w:p>
+    <w:p>
+      <w:r>
+        <w:t>2 weerstanden van 10 kilo ohm</w:t>
+      </w:r>
+    </w:p>
+    <w:p>
+      <w:r>
+        <w:t>1 step motor</w:t>
+      </w:r>
+    </w:p>
+    <w:p>
+      <w:r>
+        <w:t>Opdracht:</w:t>
+      </w:r>
+    </w:p>
+    <w:p>
+      <w:r>
+        <w:t xml:space="preserve">Als je op knop 1 drukt draait de step motor 1 rondje in </w:t>
+      </w:r>
+      <w:proofErr w:type="spellStart"/>
+      <w:r>
+        <w:t>ong</w:t>
+      </w:r>
+      <w:proofErr w:type="spellEnd"/>
+      <w:r>
+        <w:t xml:space="preserve"> 5 sec, knop 2 is 1 rondje in </w:t>
+      </w:r>
+      <w:proofErr w:type="spellStart"/>
+      <w:r>
+        <w:t>ong</w:t>
+      </w:r>
+      <w:proofErr w:type="spellEnd"/>
+      <w:r>
+        <w:t xml:space="preserve"> 12 sec.</w:t>
+      </w:r>
+    </w:p>
+    <w:p/>
+    <w:p>
+      <w:pPr>
+        <w:pStyle w:val="Kop1"/>
+      </w:pPr>
+      <w:r>
+        <w:t>Opdracht 8:</w:t>
+      </w:r>
+    </w:p>
+    <w:p>
+      <w:r>
+        <w:t>Benodigdheden:</w:t>
+      </w:r>
+    </w:p>
+    <w:p>
+      <w:r>
+        <w:t>1 knop</w:t>
+      </w:r>
+    </w:p>
+    <w:p>
+      <w:r>
+        <w:t>2 ledjes</w:t>
+      </w:r>
+    </w:p>
+    <w:p>
+      <w:r>
+        <w:t>1 weerstand van 10 kilo ohm voor de knop</w:t>
+      </w:r>
+    </w:p>
+    <w:p>
+      <w:r>
+        <w:t>2 weerstand van 220 ohm voor de ledjes</w:t>
+      </w:r>
+    </w:p>
+    <w:p>
+      <w:r>
+        <w:t>Opdracht:</w:t>
+      </w:r>
+    </w:p>
+    <w:p>
+      <w:r>
         <w:lastRenderedPageBreak/>
-        <w:t>2 weerstanden van 220 ohm voor leds</w:t>
-      </w:r>
-    </w:p>
-    <w:p>
-      <w:r>
-        <w:t>2</w:t>
-      </w:r>
-      <w:r>
-        <w:t xml:space="preserve"> weerstand van 10 kilo ohm voor </w:t>
-      </w:r>
-      <w:r>
-        <w:t xml:space="preserve">de </w:t>
-      </w:r>
-      <w:r>
-        <w:t>knop</w:t>
-      </w:r>
-      <w:r>
-        <w:t>pen</w:t>
+        <w:t xml:space="preserve">A: </w:t>
+      </w:r>
+      <w:r>
+        <w:t>laat 2 ledjes om</w:t>
+      </w:r>
+      <w:r>
+        <w:t xml:space="preserve"> de </w:t>
+      </w:r>
+      <w:r>
+        <w:t>beurt o</w:t>
+      </w:r>
+      <w:r>
+        <w:t xml:space="preserve">m de sec knipperen, </w:t>
+      </w:r>
+      <w:r>
+        <w:t xml:space="preserve">alle logica in de </w:t>
+      </w:r>
+      <w:proofErr w:type="spellStart"/>
+      <w:r>
+        <w:t>raspberry</w:t>
+      </w:r>
+      <w:proofErr w:type="spellEnd"/>
+      <w:r>
+        <w:t xml:space="preserve">, de </w:t>
+      </w:r>
+      <w:proofErr w:type="spellStart"/>
+      <w:r>
+        <w:t>raspberry</w:t>
+      </w:r>
+      <w:proofErr w:type="spellEnd"/>
+      <w:r>
+        <w:t xml:space="preserve"> stuurt waarde door naar de </w:t>
+      </w:r>
+      <w:proofErr w:type="spellStart"/>
+      <w:r>
+        <w:t>arduino</w:t>
+      </w:r>
+      <w:proofErr w:type="spellEnd"/>
+      <w:r>
+        <w:t xml:space="preserve"> en daarmee </w:t>
+      </w:r>
+      <w:r>
+        <w:t>zet</w:t>
+      </w:r>
+      <w:r>
+        <w:t xml:space="preserve"> de </w:t>
+      </w:r>
+      <w:proofErr w:type="spellStart"/>
+      <w:r>
+        <w:t>arduino</w:t>
+      </w:r>
+      <w:proofErr w:type="spellEnd"/>
+      <w:r>
+        <w:t xml:space="preserve"> de ledjes aan.</w:t>
+      </w:r>
+    </w:p>
+    <w:p>
+      <w:r>
+        <w:t xml:space="preserve">B: </w:t>
+      </w:r>
+      <w:r>
+        <w:t xml:space="preserve">hetzelfde als </w:t>
+      </w:r>
+      <w:r>
+        <w:t xml:space="preserve">opdracht </w:t>
+      </w:r>
+      <w:r>
+        <w:t xml:space="preserve">a maar dan moet het ene ledje om de 1 sec </w:t>
+      </w:r>
+      <w:r>
+        <w:t>knipperen, en het andere ledje om de 3 seconden.</w:t>
+      </w:r>
+    </w:p>
+    <w:p>
+      <w:r>
+        <w:t xml:space="preserve">C: </w:t>
+      </w:r>
+      <w:r>
+        <w:t>1 van de 2 ledjes staat aan</w:t>
+      </w:r>
+      <w:r>
+        <w:t xml:space="preserve"> als je de knop ingedrukt houd, gaa</w:t>
+      </w:r>
+      <w:r>
+        <w:t>n de ledjes andersom branden.</w:t>
+      </w:r>
+    </w:p>
+    <w:p>
+      <w:r>
+        <w:t xml:space="preserve">D: zelfde als opdracht c maar dan de functionaliteit van de </w:t>
+      </w:r>
+      <w:proofErr w:type="spellStart"/>
+      <w:r>
+        <w:t>raspberry</w:t>
+      </w:r>
+      <w:proofErr w:type="spellEnd"/>
+      <w:r>
+        <w:t xml:space="preserve"> en de </w:t>
+      </w:r>
+      <w:proofErr w:type="spellStart"/>
+      <w:r>
+        <w:t>arduino</w:t>
+      </w:r>
+      <w:proofErr w:type="spellEnd"/>
+      <w:r>
+        <w:t xml:space="preserve"> </w:t>
+      </w:r>
+      <w:proofErr w:type="spellStart"/>
+      <w:r>
+        <w:t>omgedraait</w:t>
+      </w:r>
+      <w:proofErr w:type="spellEnd"/>
+      <w:r>
+        <w:t>.</w:t>
+      </w:r>
+    </w:p>
+    <w:p/>
+    <w:p>
+      <w:pPr>
+        <w:pStyle w:val="Kop1"/>
+      </w:pPr>
+      <w:r>
+        <w:t>Opdracht 9:</w:t>
+      </w:r>
+    </w:p>
+    <w:p>
+      <w:r>
+        <w:t>Benodigdheden:</w:t>
+      </w:r>
+    </w:p>
+    <w:p>
+      <w:r>
+        <w:t>4 ledjes</w:t>
+      </w:r>
+    </w:p>
+    <w:p>
+      <w:r>
+        <w:t>4 weerstanden van 220 ohm</w:t>
+      </w:r>
+    </w:p>
+    <w:p>
+      <w:r>
+        <w:t>1 infrarood sensor</w:t>
+      </w:r>
+    </w:p>
+    <w:p>
+      <w:r>
+        <w:t>1 afstand bediening</w:t>
       </w:r>
     </w:p>
     <w:p>
@@ -236,29 +590,49 @@
     </w:p>
     <w:p>
       <w:r>
-        <w:t xml:space="preserve">A en b: </w:t>
-      </w:r>
-      <w:r>
-        <w:t>Als je op de eerste knop drukt gaat de eerste led om de sec knipperen, als je op de tweede knop drukt gaat de tweede led</w:t>
-      </w:r>
-      <w:r>
-        <w:t xml:space="preserve"> knipperen met 0.7 sec.</w:t>
-      </w:r>
-    </w:p>
-    <w:p>
-      <w:r>
-        <w:t xml:space="preserve">C: </w:t>
-      </w:r>
-      <w:r>
-        <w:t>als je de eerste knop indrukt</w:t>
-      </w:r>
-      <w:r>
-        <w:t xml:space="preserve"> knippert de eerste led om de sec, zo niet, knippert de eerste led</w:t>
-      </w:r>
-      <w:r>
-        <w:t xml:space="preserve"> 1.3 sec aan, 0.7 uit, de tweede led is altijd het tegenovergestelde van de eerste led.</w:t>
-      </w:r>
-    </w:p>
+        <w:t xml:space="preserve">Met de afstand bediening kun je via de infrarood sensor aan de </w:t>
+      </w:r>
+      <w:proofErr w:type="spellStart"/>
+      <w:r>
+        <w:t>arduino</w:t>
+      </w:r>
+      <w:proofErr w:type="spellEnd"/>
+      <w:r>
+        <w:t>,</w:t>
+      </w:r>
+      <w:r>
+        <w:t xml:space="preserve"> de ledjes die aan de </w:t>
+      </w:r>
+      <w:proofErr w:type="spellStart"/>
+      <w:r>
+        <w:t>raspberry</w:t>
+      </w:r>
+      <w:proofErr w:type="spellEnd"/>
+      <w:r>
+        <w:t xml:space="preserve"> zitten een knippertijd geven.</w:t>
+      </w:r>
+      <w:r>
+        <w:t xml:space="preserve"> Druk eerst het nummer van de led, dan de knipper</w:t>
+      </w:r>
+      <w:r>
+        <w:t xml:space="preserve">tijd, getal keer 100 </w:t>
+      </w:r>
+      <w:proofErr w:type="spellStart"/>
+      <w:r>
+        <w:t>millisec</w:t>
+      </w:r>
+      <w:proofErr w:type="spellEnd"/>
+      <w:r>
+        <w:t>.</w:t>
+      </w:r>
+      <w:r>
+        <w:t xml:space="preserve"> </w:t>
+      </w:r>
+      <w:r>
+        <w:t>Er moeten altijd minimaal 2 ledjes knipperen.</w:t>
+      </w:r>
+    </w:p>
+    <w:p/>
     <w:sectPr>
       <w:pgSz w:w="11906" w:h="16838"/>
       <w:pgMar w:top="1417" w:right="1417" w:bottom="1417" w:left="1417" w:header="708" w:footer="708" w:gutter="0"/>
@@ -392,6 +766,7 @@
     <w:lsdException w:name="HTML Sample" w:semiHidden="1" w:unhideWhenUsed="1"/>
     <w:lsdException w:name="HTML Typewriter" w:semiHidden="1" w:unhideWhenUsed="1"/>
     <w:lsdException w:name="HTML Variable" w:semiHidden="1" w:unhideWhenUsed="1"/>
+    <w:lsdException w:name="Normal Table" w:semiHidden="1" w:unhideWhenUsed="1"/>
     <w:lsdException w:name="annotation subject" w:semiHidden="1" w:unhideWhenUsed="1"/>
     <w:lsdException w:name="No List" w:semiHidden="1" w:unhideWhenUsed="1"/>
     <w:lsdException w:name="Outline List 1" w:semiHidden="1" w:unhideWhenUsed="1"/>
@@ -438,8 +813,10 @@
     <w:lsdException w:name="Table Subtle 2" w:semiHidden="1" w:unhideWhenUsed="1"/>
     <w:lsdException w:name="Table Web 1" w:semiHidden="1" w:unhideWhenUsed="1"/>
     <w:lsdException w:name="Table Web 2" w:semiHidden="1" w:unhideWhenUsed="1"/>
+    <w:lsdException w:name="Table Web 3" w:semiHidden="1" w:unhideWhenUsed="1"/>
     <w:lsdException w:name="Balloon Text" w:semiHidden="1" w:unhideWhenUsed="1"/>
     <w:lsdException w:name="Table Grid" w:uiPriority="39"/>
+    <w:lsdException w:name="Table Theme" w:semiHidden="1" w:unhideWhenUsed="1"/>
     <w:lsdException w:name="Placeholder Text" w:semiHidden="1"/>
     <w:lsdException w:name="No Spacing" w:uiPriority="1" w:qFormat="1"/>
     <w:lsdException w:name="Light Shading" w:uiPriority="60"/>

</xml_diff>